<commit_message>
NovaFunçãoPréRequisitoOK sem uso do curso como está no banco
</commit_message>
<xml_diff>
--- a/DocParadigmas.docx
+++ b/DocParadigmas.docx
@@ -497,23 +497,7 @@
           <w:sz w:val="24"/>
           <w:szCs w:val="28"/>
         </w:rPr>
-        <w:t xml:space="preserve">O projeto AVA surgiu após a implementação de sistema homônimo na Universidade Federal Rural de Pernambuco (UFRPE). AVA é um acrônimo para Ambiente Virtual de Aprendizagem e é o ambiente da UFRPE usado por docentes e discentes, sendo útil ao primeiro para gerenciamento de </w:t>
-      </w:r>
-      <w:r>
-        <w:rPr>
-          <w:rFonts w:ascii="Calibri" w:eastAsia="Segoe UI" w:hAnsi="Calibri" w:cs="Segoe UI"/>
-          <w:sz w:val="24"/>
-          <w:szCs w:val="28"/>
-        </w:rPr>
-        <w:t>conteúdo</w:t>
-      </w:r>
-      <w:r>
-        <w:rPr>
-          <w:rFonts w:ascii="Calibri" w:eastAsia="Segoe UI" w:hAnsi="Calibri" w:cs="Segoe UI"/>
-          <w:sz w:val="24"/>
-          <w:szCs w:val="28"/>
-        </w:rPr>
-        <w:t xml:space="preserve"> aos alunos, administração do curso e do acompanhamento do desempenho de estudantes, enquanto que para os estudantes, facilita a comunicação com o professor e demais alunos e da permanência de todo o conteúdo a ser utilizado por ele em sua vida acadêmica num único local. Sendo assim, o AVA funciona de forma similar a </w:t>
+        <w:t xml:space="preserve">O projeto AVA surgiu após a implementação de sistema homônimo na Universidade Federal Rural de Pernambuco (UFRPE). AVA é um acrônimo para Ambiente Virtual de Aprendizagem e é o ambiente da UFRPE usado por docentes e discentes, sendo útil ao primeiro para gerenciamento de conteúdo aos alunos, administração do curso e do acompanhamento do desempenho de estudantes, enquanto que para os estudantes, facilita a comunicação com o professor e demais alunos e da permanência de todo o conteúdo a ser utilizado por ele em sua vida acadêmica num único local. Sendo assim, o AVA funciona de forma similar a </w:t>
       </w:r>
       <w:proofErr w:type="spellStart"/>
       <w:r>
@@ -1039,7 +1023,23 @@
           <w:sz w:val="24"/>
           <w:szCs w:val="28"/>
         </w:rPr>
-        <w:t>Os aspectos são usados em exceções para avisar a aplicação de um fluxo destoante do esperado, servi</w:t>
+        <w:t xml:space="preserve">Os aspectos são usados em exceções para avisar a aplicação de um fluxo </w:t>
+      </w:r>
+      <w:r>
+        <w:rPr>
+          <w:rFonts w:ascii="Calibri" w:eastAsia="Segoe UI" w:hAnsi="Calibri" w:cs="Segoe UI"/>
+          <w:sz w:val="24"/>
+          <w:szCs w:val="28"/>
+        </w:rPr>
+        <w:t>dissemelhante</w:t>
+      </w:r>
+      <w:r>
+        <w:rPr>
+          <w:rFonts w:ascii="Calibri" w:eastAsia="Segoe UI" w:hAnsi="Calibri" w:cs="Segoe UI"/>
+          <w:sz w:val="24"/>
+          <w:szCs w:val="28"/>
+        </w:rPr>
+        <w:t xml:space="preserve"> do esperado, servi</w:t>
       </w:r>
       <w:r>
         <w:rPr>
@@ -1055,7 +1055,23 @@
           <w:sz w:val="24"/>
           <w:szCs w:val="28"/>
         </w:rPr>
-        <w:t>do como uma camada extra ao tratamento de erros comum. Já as consultas ao banco de dados, permite uma abstração maior entre a camada de dados (</w:t>
+        <w:t>do como uma camada ex</w:t>
+      </w:r>
+      <w:r>
+        <w:rPr>
+          <w:rFonts w:ascii="Calibri" w:eastAsia="Segoe UI" w:hAnsi="Calibri" w:cs="Segoe UI"/>
+          <w:sz w:val="24"/>
+          <w:szCs w:val="28"/>
+        </w:rPr>
+        <w:t>tra ao tratamento de erros comuns</w:t>
+      </w:r>
+      <w:r>
+        <w:rPr>
+          <w:rFonts w:ascii="Calibri" w:eastAsia="Segoe UI" w:hAnsi="Calibri" w:cs="Segoe UI"/>
+          <w:sz w:val="24"/>
+          <w:szCs w:val="28"/>
+        </w:rPr>
+        <w:t>. Já as consultas ao banco de dados, permite uma abstração maior entre a camada de dados (</w:t>
       </w:r>
       <w:r>
         <w:rPr>
@@ -1728,44 +1744,31 @@
         <w:spacing w:after="240" w:line="300" w:lineRule="auto"/>
         <w:jc w:val="both"/>
         <w:rPr>
+          <w:rFonts w:ascii="Calibri" w:eastAsia="Segoe UI" w:hAnsi="Calibri" w:cs="Segoe UI"/>
+          <w:sz w:val="24"/>
+          <w:szCs w:val="28"/>
+        </w:rPr>
+      </w:pPr>
+      <w:r>
+        <w:rPr>
           <w:rFonts w:ascii="Calibri" w:hAnsi="Calibri" w:cs="Segoe UI"/>
         </w:rPr>
-      </w:pPr>
+        <w:t xml:space="preserve">Contudo, o projeto AVA conseguiu implementar todos os objetivos na qual foi focado durante seu desenvolvimento. Logo, chegada a data de sua entrega </w:t>
+      </w:r>
       <w:r>
         <w:rPr>
           <w:rFonts w:ascii="Calibri" w:hAnsi="Calibri" w:cs="Segoe UI"/>
         </w:rPr>
-        <w:t>Contudo, o projeto AVA conseguiu implementar todos os objetivos na qual foi focad</w:t>
+        <w:t xml:space="preserve">se conseguiu alcançar as expectativas </w:t>
+      </w:r>
+      <w:r>
+        <w:rPr>
+          <w:rFonts w:ascii="Calibri" w:hAnsi="Calibri" w:cs="Segoe UI"/>
+        </w:rPr>
+        <w:t>estabelecidas no início do projeto.</w:t>
       </w:r>
       <w:bookmarkStart w:id="2" w:name="_GoBack"/>
       <w:bookmarkEnd w:id="2"/>
-      <w:r>
-        <w:rPr>
-          <w:rFonts w:ascii="Calibri" w:hAnsi="Calibri" w:cs="Segoe UI"/>
-        </w:rPr>
-        <w:t xml:space="preserve">o durante seu desenvolvimento. Logo, chegada a data de sua entrega </w:t>
-      </w:r>
-      <w:r>
-        <w:rPr>
-          <w:rFonts w:ascii="Calibri" w:hAnsi="Calibri" w:cs="Segoe UI"/>
-        </w:rPr>
-        <w:t xml:space="preserve">se conseguiu alcançar as expectativas </w:t>
-      </w:r>
-      <w:r>
-        <w:rPr>
-          <w:rFonts w:ascii="Calibri" w:hAnsi="Calibri" w:cs="Segoe UI"/>
-        </w:rPr>
-        <w:t>estabelecidas no início do projeto.</w:t>
-      </w:r>
-    </w:p>
-    <w:p>
-      <w:pPr>
-        <w:rPr>
-          <w:rFonts w:ascii="Calibri" w:eastAsia="Segoe UI" w:hAnsi="Calibri" w:cs="Segoe UI"/>
-          <w:sz w:val="24"/>
-          <w:szCs w:val="28"/>
-        </w:rPr>
-      </w:pPr>
     </w:p>
     <w:sectPr>
       <w:pgSz w:w="11906" w:h="16838"/>

</xml_diff>

<commit_message>
Atualizado Doc, para saber o que se pede tem logo na home do site
</commit_message>
<xml_diff>
--- a/DocParadigmas.docx
+++ b/DocParadigmas.docx
@@ -1136,6 +1136,776 @@
         <w:pStyle w:val="Sereno"/>
       </w:pPr>
       <w:r>
+        <w:t>PARADIGMA E LINGUAGEM DE PROGRAMAÇÃO</w:t>
+      </w:r>
+    </w:p>
+    <w:p>
+      <w:pPr>
+        <w:pStyle w:val="Sereno"/>
+        <w:ind w:firstLine="708"/>
+        <w:jc w:val="both"/>
+        <w:rPr>
+          <w:b w:val="0"/>
+          <w:i w:val="0"/>
+          <w:color w:val="auto"/>
+          <w:sz w:val="24"/>
+          <w:lang w:val="pt-PT"/>
+        </w:rPr>
+      </w:pPr>
+      <w:r>
+        <w:rPr>
+          <w:b w:val="0"/>
+          <w:i w:val="0"/>
+          <w:color w:val="auto"/>
+          <w:sz w:val="24"/>
+          <w:lang w:val="pt-PT"/>
+        </w:rPr>
+        <w:t xml:space="preserve">No desenvolvimento de software, </w:t>
+      </w:r>
+      <w:r>
+        <w:rPr>
+          <w:b w:val="0"/>
+          <w:i w:val="0"/>
+          <w:color w:val="auto"/>
+          <w:sz w:val="24"/>
+          <w:lang w:val="pt-PT"/>
+        </w:rPr>
+        <w:t>há abstrações do mundo real para a representação dos objetos reais pelos paradigmas de programação. Com o</w:t>
+      </w:r>
+      <w:r>
+        <w:rPr>
+          <w:b w:val="0"/>
+          <w:i w:val="0"/>
+          <w:color w:val="auto"/>
+          <w:sz w:val="24"/>
+          <w:lang w:val="pt-PT"/>
+        </w:rPr>
+        <w:t xml:space="preserve"> paradigma orientado a aspectos, também conhecido como POA</w:t>
+      </w:r>
+      <w:r>
+        <w:rPr>
+          <w:b w:val="0"/>
+          <w:i w:val="0"/>
+          <w:color w:val="auto"/>
+          <w:sz w:val="24"/>
+          <w:lang w:val="pt-PT"/>
+        </w:rPr>
+        <w:t xml:space="preserve">, não é diferente. O POA </w:t>
+      </w:r>
+      <w:r>
+        <w:rPr>
+          <w:b w:val="0"/>
+          <w:i w:val="0"/>
+          <w:color w:val="auto"/>
+          <w:sz w:val="24"/>
+          <w:lang w:val="pt-PT"/>
+        </w:rPr>
+        <w:t xml:space="preserve"> </w:t>
+      </w:r>
+      <w:r>
+        <w:rPr>
+          <w:b w:val="0"/>
+          <w:i w:val="0"/>
+          <w:color w:val="auto"/>
+          <w:sz w:val="24"/>
+          <w:lang w:val="pt-PT"/>
+        </w:rPr>
+        <w:t xml:space="preserve">é um paradigma de </w:t>
+      </w:r>
+      <w:r>
+        <w:rPr>
+          <w:b w:val="0"/>
+          <w:i w:val="0"/>
+          <w:color w:val="auto"/>
+          <w:sz w:val="24"/>
+          <w:lang w:val="pt-PT"/>
+        </w:rPr>
+        <w:fldChar w:fldCharType="begin"/>
+      </w:r>
+      <w:r>
+        <w:rPr>
+          <w:b w:val="0"/>
+          <w:i w:val="0"/>
+          <w:color w:val="auto"/>
+          <w:sz w:val="24"/>
+          <w:lang w:val="pt-PT"/>
+        </w:rPr>
+        <w:instrText xml:space="preserve"> HYPERLINK "https://pt.wikipedia.org/wiki/Programa%C3%A7%C3%A3o_de_computadores" \o "Programação de computadores" </w:instrText>
+      </w:r>
+      <w:r>
+        <w:rPr>
+          <w:b w:val="0"/>
+          <w:i w:val="0"/>
+          <w:color w:val="auto"/>
+          <w:sz w:val="24"/>
+          <w:lang w:val="pt-PT"/>
+        </w:rPr>
+        <w:fldChar w:fldCharType="separate"/>
+      </w:r>
+      <w:r>
+        <w:rPr>
+          <w:rStyle w:val="Hyperlink"/>
+          <w:b w:val="0"/>
+          <w:i w:val="0"/>
+          <w:color w:val="auto"/>
+          <w:sz w:val="24"/>
+          <w:u w:val="none"/>
+          <w:lang w:val="pt-PT"/>
+        </w:rPr>
+        <w:t>programação de computadores</w:t>
+      </w:r>
+      <w:r>
+        <w:rPr>
+          <w:b w:val="0"/>
+          <w:i w:val="0"/>
+          <w:color w:val="auto"/>
+          <w:sz w:val="24"/>
+          <w:lang w:val="pt-PT"/>
+        </w:rPr>
+        <w:fldChar w:fldCharType="end"/>
+      </w:r>
+      <w:r>
+        <w:rPr>
+          <w:b w:val="0"/>
+          <w:i w:val="0"/>
+          <w:color w:val="auto"/>
+          <w:sz w:val="24"/>
+          <w:lang w:val="pt-PT"/>
+        </w:rPr>
+        <w:t xml:space="preserve"> </w:t>
+      </w:r>
+      <w:r>
+        <w:rPr>
+          <w:b w:val="0"/>
+          <w:i w:val="0"/>
+          <w:color w:val="auto"/>
+          <w:sz w:val="24"/>
+          <w:lang w:val="pt-PT"/>
+        </w:rPr>
+        <w:t xml:space="preserve">de alta abstração </w:t>
+      </w:r>
+      <w:r>
+        <w:rPr>
+          <w:b w:val="0"/>
+          <w:i w:val="0"/>
+          <w:color w:val="auto"/>
+          <w:sz w:val="24"/>
+          <w:lang w:val="pt-PT"/>
+        </w:rPr>
+        <w:t xml:space="preserve">que permite aos </w:t>
+      </w:r>
+      <w:r>
+        <w:rPr>
+          <w:b w:val="0"/>
+          <w:i w:val="0"/>
+          <w:color w:val="auto"/>
+          <w:sz w:val="24"/>
+          <w:lang w:val="pt-PT"/>
+        </w:rPr>
+        <w:fldChar w:fldCharType="begin"/>
+      </w:r>
+      <w:r>
+        <w:rPr>
+          <w:b w:val="0"/>
+          <w:i w:val="0"/>
+          <w:color w:val="auto"/>
+          <w:sz w:val="24"/>
+          <w:lang w:val="pt-PT"/>
+        </w:rPr>
+        <w:instrText xml:space="preserve"> HYPERLINK "https://pt.wikipedia.org/wiki/Desenvolvedor" \o "Desenvolvedor" </w:instrText>
+      </w:r>
+      <w:r>
+        <w:rPr>
+          <w:b w:val="0"/>
+          <w:i w:val="0"/>
+          <w:color w:val="auto"/>
+          <w:sz w:val="24"/>
+          <w:lang w:val="pt-PT"/>
+        </w:rPr>
+        <w:fldChar w:fldCharType="separate"/>
+      </w:r>
+      <w:r>
+        <w:rPr>
+          <w:rStyle w:val="Hyperlink"/>
+          <w:b w:val="0"/>
+          <w:i w:val="0"/>
+          <w:color w:val="auto"/>
+          <w:sz w:val="24"/>
+          <w:u w:val="none"/>
+          <w:lang w:val="pt-PT"/>
+        </w:rPr>
+        <w:t>desenvolvedores</w:t>
+      </w:r>
+      <w:r>
+        <w:rPr>
+          <w:b w:val="0"/>
+          <w:i w:val="0"/>
+          <w:color w:val="auto"/>
+          <w:sz w:val="24"/>
+          <w:lang w:val="pt-PT"/>
+        </w:rPr>
+        <w:fldChar w:fldCharType="end"/>
+      </w:r>
+      <w:r>
+        <w:rPr>
+          <w:b w:val="0"/>
+          <w:i w:val="0"/>
+          <w:color w:val="auto"/>
+          <w:sz w:val="24"/>
+          <w:lang w:val="pt-PT"/>
+        </w:rPr>
+        <w:t xml:space="preserve"> de </w:t>
+      </w:r>
+      <w:r>
+        <w:rPr>
+          <w:b w:val="0"/>
+          <w:i w:val="0"/>
+          <w:iCs/>
+          <w:color w:val="auto"/>
+          <w:sz w:val="24"/>
+          <w:lang w:val="pt-PT"/>
+        </w:rPr>
+        <w:fldChar w:fldCharType="begin"/>
+      </w:r>
+      <w:r>
+        <w:rPr>
+          <w:b w:val="0"/>
+          <w:i w:val="0"/>
+          <w:iCs/>
+          <w:color w:val="auto"/>
+          <w:sz w:val="24"/>
+          <w:lang w:val="pt-PT"/>
+        </w:rPr>
+        <w:instrText xml:space="preserve"> HYPERLINK "https://pt.wikipedia.org/wiki/Software" \o "Software" </w:instrText>
+      </w:r>
+      <w:r>
+        <w:rPr>
+          <w:b w:val="0"/>
+          <w:i w:val="0"/>
+          <w:iCs/>
+          <w:color w:val="auto"/>
+          <w:sz w:val="24"/>
+          <w:lang w:val="pt-PT"/>
+        </w:rPr>
+        <w:fldChar w:fldCharType="separate"/>
+      </w:r>
+      <w:r>
+        <w:rPr>
+          <w:rStyle w:val="Hyperlink"/>
+          <w:b w:val="0"/>
+          <w:i w:val="0"/>
+          <w:iCs/>
+          <w:color w:val="auto"/>
+          <w:sz w:val="24"/>
+          <w:u w:val="none"/>
+          <w:lang w:val="pt-PT"/>
+        </w:rPr>
+        <w:t>software</w:t>
+      </w:r>
+      <w:r>
+        <w:rPr>
+          <w:b w:val="0"/>
+          <w:i w:val="0"/>
+          <w:iCs/>
+          <w:color w:val="auto"/>
+          <w:sz w:val="24"/>
+          <w:lang w:val="pt-PT"/>
+        </w:rPr>
+        <w:fldChar w:fldCharType="end"/>
+      </w:r>
+      <w:r>
+        <w:rPr>
+          <w:b w:val="0"/>
+          <w:i w:val="0"/>
+          <w:color w:val="auto"/>
+          <w:sz w:val="24"/>
+          <w:lang w:val="pt-PT"/>
+        </w:rPr>
+        <w:t xml:space="preserve"> separar e organizar o código de acordo com a sua importância para a aplicaç</w:t>
+      </w:r>
+      <w:bookmarkStart w:id="2" w:name="_GoBack"/>
+      <w:bookmarkEnd w:id="2"/>
+      <w:r>
+        <w:rPr>
+          <w:b w:val="0"/>
+          <w:i w:val="0"/>
+          <w:color w:val="auto"/>
+          <w:sz w:val="24"/>
+          <w:lang w:val="pt-PT"/>
+        </w:rPr>
+        <w:t>ão (</w:t>
+      </w:r>
+      <w:r>
+        <w:rPr>
+          <w:b w:val="0"/>
+          <w:i w:val="0"/>
+          <w:iCs/>
+          <w:color w:val="auto"/>
+          <w:sz w:val="24"/>
+          <w:lang w:val="pt-PT"/>
+        </w:rPr>
+        <w:t>separação de interesses</w:t>
+      </w:r>
+      <w:r>
+        <w:rPr>
+          <w:b w:val="0"/>
+          <w:i w:val="0"/>
+          <w:color w:val="auto"/>
+          <w:sz w:val="24"/>
+          <w:lang w:val="pt-PT"/>
+        </w:rPr>
+        <w:t xml:space="preserve">). </w:t>
+      </w:r>
+      <w:r>
+        <w:rPr>
+          <w:b w:val="0"/>
+          <w:i w:val="0"/>
+          <w:color w:val="auto"/>
+          <w:sz w:val="24"/>
+          <w:lang w:val="pt-PT"/>
+        </w:rPr>
+        <w:t>Essa separação de interesse</w:t>
+      </w:r>
+      <w:r>
+        <w:rPr>
+          <w:b w:val="0"/>
+          <w:i w:val="0"/>
+          <w:color w:val="auto"/>
+          <w:sz w:val="24"/>
+          <w:lang w:val="pt-PT"/>
+        </w:rPr>
+        <w:t>s</w:t>
+      </w:r>
+      <w:r>
+        <w:rPr>
+          <w:b w:val="0"/>
+          <w:i w:val="0"/>
+          <w:color w:val="auto"/>
+          <w:sz w:val="24"/>
+          <w:lang w:val="pt-PT"/>
+        </w:rPr>
+        <w:t>,</w:t>
+      </w:r>
+      <w:r>
+        <w:rPr>
+          <w:b w:val="0"/>
+          <w:i w:val="0"/>
+          <w:color w:val="auto"/>
+          <w:sz w:val="24"/>
+          <w:lang w:val="pt-PT"/>
+        </w:rPr>
+        <w:t xml:space="preserve"> reúne todo o código que seja de comum função em classes distintas </w:t>
+      </w:r>
+      <w:r>
+        <w:rPr>
+          <w:b w:val="0"/>
+          <w:i w:val="0"/>
+          <w:color w:val="auto"/>
+          <w:sz w:val="24"/>
+          <w:lang w:val="pt-PT"/>
+        </w:rPr>
+        <w:t xml:space="preserve">num mesmo aspecto </w:t>
+      </w:r>
+      <w:r>
+        <w:rPr>
+          <w:b w:val="0"/>
+          <w:i w:val="0"/>
+          <w:color w:val="auto"/>
+          <w:sz w:val="24"/>
+          <w:lang w:val="pt-PT"/>
+        </w:rPr>
+        <w:t>ou ainda códigos diferentes numa mesma classe</w:t>
+      </w:r>
+      <w:r>
+        <w:rPr>
+          <w:b w:val="0"/>
+          <w:i w:val="0"/>
+          <w:color w:val="auto"/>
+          <w:sz w:val="24"/>
+          <w:lang w:val="pt-PT"/>
+        </w:rPr>
+        <w:t xml:space="preserve"> em aspectos distintos, </w:t>
+      </w:r>
+      <w:r>
+        <w:rPr>
+          <w:b w:val="0"/>
+          <w:i w:val="0"/>
+          <w:color w:val="auto"/>
+          <w:sz w:val="24"/>
+          <w:lang w:val="pt-PT"/>
+        </w:rPr>
+        <w:t xml:space="preserve">contanto que </w:t>
+      </w:r>
+      <w:r>
+        <w:rPr>
+          <w:b w:val="0"/>
+          <w:i w:val="0"/>
+          <w:color w:val="auto"/>
+          <w:sz w:val="24"/>
+          <w:lang w:val="pt-PT"/>
+        </w:rPr>
+        <w:t xml:space="preserve">sejam </w:t>
+      </w:r>
+      <w:r>
+        <w:rPr>
+          <w:b w:val="0"/>
+          <w:i w:val="0"/>
+          <w:color w:val="auto"/>
+          <w:sz w:val="24"/>
+          <w:lang w:val="pt-PT"/>
+        </w:rPr>
+        <w:t xml:space="preserve">códigos </w:t>
+      </w:r>
+      <w:r>
+        <w:rPr>
+          <w:b w:val="0"/>
+          <w:i w:val="0"/>
+          <w:color w:val="auto"/>
+          <w:sz w:val="24"/>
+          <w:lang w:val="pt-PT"/>
+        </w:rPr>
+        <w:t xml:space="preserve">de caráter secundário, </w:t>
+      </w:r>
+      <w:r>
+        <w:rPr>
+          <w:b w:val="0"/>
+          <w:i w:val="0"/>
+          <w:color w:val="auto"/>
+          <w:sz w:val="24"/>
+          <w:lang w:val="pt-PT"/>
+        </w:rPr>
+        <w:t xml:space="preserve">ou seja, </w:t>
+      </w:r>
+      <w:r>
+        <w:rPr>
+          <w:b w:val="0"/>
+          <w:i w:val="0"/>
+          <w:color w:val="auto"/>
+          <w:sz w:val="24"/>
+          <w:lang w:val="pt-PT"/>
+        </w:rPr>
+        <w:t>que apoie o funcionamento da aplicação</w:t>
+      </w:r>
+      <w:r>
+        <w:rPr>
+          <w:b w:val="0"/>
+          <w:i w:val="0"/>
+          <w:color w:val="auto"/>
+          <w:sz w:val="24"/>
+          <w:lang w:val="pt-PT"/>
+        </w:rPr>
+        <w:t>, como: log de dados, exceções</w:t>
+      </w:r>
+      <w:r>
+        <w:rPr>
+          <w:b w:val="0"/>
+          <w:i w:val="0"/>
+          <w:color w:val="auto"/>
+          <w:sz w:val="24"/>
+          <w:lang w:val="pt-PT"/>
+        </w:rPr>
+        <w:t xml:space="preserve">, </w:t>
+      </w:r>
+      <w:r>
+        <w:rPr>
+          <w:b w:val="0"/>
+          <w:i w:val="0"/>
+          <w:color w:val="auto"/>
+          <w:sz w:val="24"/>
+          <w:lang w:val="pt-PT"/>
+        </w:rPr>
+        <w:t>autenticação etc. Isso</w:t>
+      </w:r>
+      <w:r>
+        <w:rPr>
+          <w:b w:val="0"/>
+          <w:i w:val="0"/>
+          <w:color w:val="auto"/>
+          <w:sz w:val="24"/>
+          <w:lang w:val="pt-PT"/>
+        </w:rPr>
+        <w:t xml:space="preserve"> se </w:t>
+      </w:r>
+      <w:r>
+        <w:rPr>
+          <w:b w:val="0"/>
+          <w:i w:val="0"/>
+          <w:color w:val="auto"/>
+          <w:sz w:val="24"/>
+          <w:lang w:val="pt-PT"/>
+        </w:rPr>
+        <w:t>bem</w:t>
+      </w:r>
+      <w:r>
+        <w:rPr>
+          <w:b w:val="0"/>
+          <w:i w:val="0"/>
+          <w:color w:val="auto"/>
+          <w:sz w:val="24"/>
+          <w:lang w:val="pt-PT"/>
+        </w:rPr>
+        <w:t xml:space="preserve"> estruturamento</w:t>
+      </w:r>
+      <w:r>
+        <w:rPr>
+          <w:b w:val="0"/>
+          <w:i w:val="0"/>
+          <w:color w:val="auto"/>
+          <w:sz w:val="24"/>
+          <w:lang w:val="pt-PT"/>
+        </w:rPr>
+        <w:t xml:space="preserve"> torna a </w:t>
+      </w:r>
+      <w:r>
+        <w:rPr>
+          <w:b w:val="0"/>
+          <w:i w:val="0"/>
+          <w:color w:val="auto"/>
+          <w:sz w:val="24"/>
+          <w:lang w:val="pt-PT"/>
+        </w:rPr>
+        <w:t xml:space="preserve">manutencionalibidade </w:t>
+      </w:r>
+      <w:r>
+        <w:rPr>
+          <w:b w:val="0"/>
+          <w:i w:val="0"/>
+          <w:color w:val="auto"/>
+          <w:sz w:val="24"/>
+          <w:lang w:val="pt-PT"/>
+        </w:rPr>
+        <w:t>da aplicação mais fácil</w:t>
+      </w:r>
+      <w:r>
+        <w:rPr>
+          <w:b w:val="0"/>
+          <w:i w:val="0"/>
+          <w:color w:val="auto"/>
+          <w:sz w:val="24"/>
+          <w:lang w:val="pt-PT"/>
+        </w:rPr>
+        <w:t xml:space="preserve"> futuramente, pois </w:t>
+      </w:r>
+      <w:r>
+        <w:rPr>
+          <w:b w:val="0"/>
+          <w:i w:val="0"/>
+          <w:color w:val="auto"/>
+          <w:sz w:val="24"/>
+          <w:lang w:val="pt-PT"/>
+        </w:rPr>
+        <w:t xml:space="preserve">todo o código comum </w:t>
+      </w:r>
+      <w:r>
+        <w:rPr>
+          <w:b w:val="0"/>
+          <w:i w:val="0"/>
+          <w:color w:val="auto"/>
+          <w:sz w:val="24"/>
+          <w:lang w:val="pt-PT"/>
+        </w:rPr>
+        <w:t xml:space="preserve">se encontra </w:t>
+      </w:r>
+      <w:r>
+        <w:rPr>
+          <w:b w:val="0"/>
+          <w:i w:val="0"/>
+          <w:color w:val="auto"/>
+          <w:sz w:val="24"/>
+          <w:lang w:val="pt-PT"/>
+        </w:rPr>
+        <w:t>num mesmo lugar (aspecto).</w:t>
+      </w:r>
+      <w:r>
+        <w:rPr>
+          <w:b w:val="0"/>
+          <w:i w:val="0"/>
+          <w:color w:val="auto"/>
+          <w:sz w:val="24"/>
+          <w:lang w:val="pt-PT"/>
+        </w:rPr>
+        <w:t xml:space="preserve"> </w:t>
+      </w:r>
+    </w:p>
+    <w:p>
+      <w:pPr>
+        <w:pStyle w:val="Sereno"/>
+        <w:ind w:firstLine="708"/>
+        <w:jc w:val="both"/>
+        <w:rPr>
+          <w:b w:val="0"/>
+          <w:i w:val="0"/>
+          <w:color w:val="auto"/>
+          <w:sz w:val="18"/>
+        </w:rPr>
+      </w:pPr>
+      <w:r>
+        <w:rPr>
+          <w:b w:val="0"/>
+          <w:i w:val="0"/>
+          <w:color w:val="auto"/>
+          <w:sz w:val="24"/>
+          <w:lang w:val="pt-PT"/>
+        </w:rPr>
+        <w:lastRenderedPageBreak/>
+        <w:t xml:space="preserve">O motivo do desenvolvimento </w:t>
+      </w:r>
+      <w:r>
+        <w:rPr>
+          <w:b w:val="0"/>
+          <w:i w:val="0"/>
+          <w:color w:val="auto"/>
+          <w:sz w:val="24"/>
+          <w:lang w:val="pt-PT"/>
+        </w:rPr>
+        <w:t xml:space="preserve">fazendo uso da </w:t>
+      </w:r>
+      <w:r>
+        <w:rPr>
+          <w:b w:val="0"/>
+          <w:i w:val="0"/>
+          <w:color w:val="auto"/>
+          <w:sz w:val="24"/>
+          <w:lang w:val="pt-PT"/>
+        </w:rPr>
+        <w:t xml:space="preserve"> linguagem Java </w:t>
+      </w:r>
+      <w:r>
+        <w:rPr>
+          <w:b w:val="0"/>
+          <w:i w:val="0"/>
+          <w:color w:val="auto"/>
+          <w:sz w:val="24"/>
+          <w:lang w:val="pt-PT"/>
+        </w:rPr>
+        <w:t xml:space="preserve">atrelado com AspectJ (linguagem usada para o código em aspecto) </w:t>
+      </w:r>
+      <w:r>
+        <w:rPr>
+          <w:b w:val="0"/>
+          <w:i w:val="0"/>
+          <w:color w:val="auto"/>
+          <w:sz w:val="24"/>
+          <w:lang w:val="pt-PT"/>
+        </w:rPr>
+        <w:t xml:space="preserve">se deve primordialmente a dois </w:t>
+      </w:r>
+      <w:r>
+        <w:rPr>
+          <w:b w:val="0"/>
+          <w:i w:val="0"/>
+          <w:color w:val="auto"/>
+          <w:sz w:val="24"/>
+          <w:lang w:val="pt-PT"/>
+        </w:rPr>
+        <w:t xml:space="preserve">fatores, o primeiro, familaridade com </w:t>
+      </w:r>
+      <w:r>
+        <w:rPr>
+          <w:b w:val="0"/>
+          <w:i w:val="0"/>
+          <w:color w:val="auto"/>
+          <w:sz w:val="24"/>
+          <w:lang w:val="pt-PT"/>
+        </w:rPr>
+        <w:t xml:space="preserve">a </w:t>
+      </w:r>
+      <w:r>
+        <w:rPr>
+          <w:b w:val="0"/>
+          <w:i w:val="0"/>
+          <w:color w:val="auto"/>
+          <w:sz w:val="24"/>
+          <w:lang w:val="pt-PT"/>
+        </w:rPr>
+        <w:t xml:space="preserve">“linguagem-base” (Java) </w:t>
+      </w:r>
+      <w:r>
+        <w:rPr>
+          <w:b w:val="0"/>
+          <w:i w:val="0"/>
+          <w:color w:val="auto"/>
+          <w:sz w:val="24"/>
+          <w:lang w:val="pt-PT"/>
+        </w:rPr>
+        <w:t>devido a desenvolvimento de projetos anteriores</w:t>
+      </w:r>
+      <w:r>
+        <w:rPr>
+          <w:b w:val="0"/>
+          <w:i w:val="0"/>
+          <w:color w:val="auto"/>
+          <w:sz w:val="24"/>
+          <w:lang w:val="pt-PT"/>
+        </w:rPr>
+        <w:t xml:space="preserve"> </w:t>
+      </w:r>
+      <w:r>
+        <w:rPr>
+          <w:b w:val="0"/>
+          <w:i w:val="0"/>
+          <w:color w:val="auto"/>
+          <w:sz w:val="24"/>
+          <w:lang w:val="pt-PT"/>
+        </w:rPr>
+        <w:t>e, em segundo,  a indicação de ambos professores das disciplinas que este projeto foi concomitantemente desenvolvido, recomendarem seu uso.</w:t>
+      </w:r>
+      <w:r>
+        <w:rPr>
+          <w:b w:val="0"/>
+          <w:i w:val="0"/>
+          <w:color w:val="auto"/>
+          <w:sz w:val="24"/>
+          <w:lang w:val="pt-PT"/>
+        </w:rPr>
+        <w:t xml:space="preserve"> </w:t>
+      </w:r>
+      <w:r>
+        <w:rPr>
+          <w:b w:val="0"/>
+          <w:i w:val="0"/>
+          <w:color w:val="auto"/>
+          <w:sz w:val="24"/>
+          <w:lang w:val="pt-PT"/>
+        </w:rPr>
+        <w:t xml:space="preserve">Não se desperdiçando tempo no aprendizado de uma outra linguagem de programação orientada a objetos  </w:t>
+      </w:r>
+      <w:r>
+        <w:rPr>
+          <w:b w:val="0"/>
+          <w:i w:val="0"/>
+          <w:color w:val="auto"/>
+          <w:sz w:val="24"/>
+          <w:lang w:val="pt-PT"/>
+        </w:rPr>
+        <w:t>ou</w:t>
+      </w:r>
+      <w:r>
+        <w:rPr>
+          <w:b w:val="0"/>
+          <w:i w:val="0"/>
+          <w:color w:val="auto"/>
+          <w:sz w:val="24"/>
+          <w:lang w:val="pt-PT"/>
+        </w:rPr>
+        <w:t xml:space="preserve"> ainda</w:t>
+      </w:r>
+      <w:r>
+        <w:rPr>
+          <w:b w:val="0"/>
+          <w:i w:val="0"/>
+          <w:color w:val="auto"/>
+          <w:sz w:val="24"/>
+          <w:lang w:val="pt-PT"/>
+        </w:rPr>
+        <w:t xml:space="preserve"> outra linguagem de programação orientada a aspectos, visto que o uso de AspectJ é restrito à Java.</w:t>
+      </w:r>
+    </w:p>
+    <w:p>
+      <w:pPr>
+        <w:pStyle w:val="Sereno"/>
+      </w:pPr>
+      <w:r>
         <w:t>FUNCIONALIDADES</w:t>
       </w:r>
     </w:p>
@@ -1340,7 +2110,6 @@
           <w:sz w:val="24"/>
           <w:szCs w:val="28"/>
         </w:rPr>
-        <w:lastRenderedPageBreak/>
         <w:t>Ministrar turma:</w:t>
       </w:r>
       <w:r>
@@ -1619,7 +2388,16 @@
           <w:sz w:val="24"/>
           <w:szCs w:val="28"/>
         </w:rPr>
-        <w:t>s) professor(es) sobre o interesse do discente em concorrer à vaga, não sendo responsável, por meio dele, de qualquer outra atividade, como realização de um exame</w:t>
+        <w:t xml:space="preserve">s) professor(es) sobre o interesse do discente em concorrer à vaga, não sendo </w:t>
+      </w:r>
+      <w:r>
+        <w:rPr>
+          <w:rFonts w:ascii="Calibri" w:eastAsia="Segoe UI" w:hAnsi="Calibri" w:cs="Segoe UI"/>
+          <w:sz w:val="24"/>
+          <w:szCs w:val="28"/>
+        </w:rPr>
+        <w:lastRenderedPageBreak/>
+        <w:t>responsável, por meio dele, de qualquer outra atividade, como realização de um exame</w:t>
       </w:r>
       <w:r>
         <w:rPr>
@@ -1718,6 +2496,525 @@
     </w:p>
     <w:p>
       <w:pPr>
+        <w:pStyle w:val="PargrafodaLista"/>
+        <w:rPr>
+          <w:rFonts w:ascii="Calibri" w:eastAsia="Segoe UI" w:hAnsi="Calibri" w:cs="Segoe UI"/>
+          <w:sz w:val="24"/>
+          <w:szCs w:val="28"/>
+        </w:rPr>
+      </w:pPr>
+    </w:p>
+    <w:p>
+      <w:pPr>
+        <w:pStyle w:val="Sereno"/>
+      </w:pPr>
+      <w:r>
+        <w:t>INSTRUÇÕES PARA RODAR O PROGRAMA</w:t>
+      </w:r>
+    </w:p>
+    <w:p>
+      <w:pPr>
+        <w:pStyle w:val="Sereno"/>
+        <w:numPr>
+          <w:ilvl w:val="0"/>
+          <w:numId w:val="2"/>
+        </w:numPr>
+        <w:rPr>
+          <w:b w:val="0"/>
+          <w:color w:val="auto"/>
+          <w:sz w:val="24"/>
+        </w:rPr>
+      </w:pPr>
+      <w:r>
+        <w:rPr>
+          <w:b w:val="0"/>
+          <w:color w:val="auto"/>
+          <w:sz w:val="24"/>
+        </w:rPr>
+        <w:t>Abra o projeto numa IDE de sua escolha que rode Java (recomendamos Eclipse)</w:t>
+      </w:r>
+    </w:p>
+    <w:p>
+      <w:pPr>
+        <w:pStyle w:val="Sereno"/>
+        <w:numPr>
+          <w:ilvl w:val="0"/>
+          <w:numId w:val="2"/>
+        </w:numPr>
+        <w:rPr>
+          <w:b w:val="0"/>
+          <w:color w:val="auto"/>
+          <w:sz w:val="24"/>
+        </w:rPr>
+      </w:pPr>
+      <w:r>
+        <w:rPr>
+          <w:b w:val="0"/>
+          <w:color w:val="auto"/>
+          <w:sz w:val="24"/>
+        </w:rPr>
+        <w:t>Crie uma nova conexão em MySQL Workbench 6.3 CE e insira seu usuário e sua senha ou use uma conexão já estabelecida</w:t>
+      </w:r>
+    </w:p>
+    <w:p>
+      <w:pPr>
+        <w:pStyle w:val="Sereno"/>
+        <w:numPr>
+          <w:ilvl w:val="0"/>
+          <w:numId w:val="2"/>
+        </w:numPr>
+        <w:rPr>
+          <w:b w:val="0"/>
+          <w:color w:val="auto"/>
+          <w:sz w:val="24"/>
+        </w:rPr>
+      </w:pPr>
+      <w:r>
+        <w:rPr>
+          <w:b w:val="0"/>
+          <w:color w:val="auto"/>
+          <w:sz w:val="24"/>
+        </w:rPr>
+        <w:t xml:space="preserve">Abra os arquivos </w:t>
+      </w:r>
+      <w:proofErr w:type="spellStart"/>
+      <w:r>
+        <w:rPr>
+          <w:b w:val="0"/>
+          <w:color w:val="auto"/>
+          <w:sz w:val="24"/>
+        </w:rPr>
+        <w:t>SQLs</w:t>
+      </w:r>
+      <w:proofErr w:type="spellEnd"/>
+      <w:r>
+        <w:rPr>
+          <w:b w:val="0"/>
+          <w:color w:val="auto"/>
+          <w:sz w:val="24"/>
+        </w:rPr>
+        <w:t>, encontrados dentro do projeto na pasta “</w:t>
+      </w:r>
+      <w:proofErr w:type="spellStart"/>
+      <w:r>
+        <w:rPr>
+          <w:b w:val="0"/>
+          <w:color w:val="auto"/>
+          <w:sz w:val="24"/>
+        </w:rPr>
+        <w:t>ProjetoBanco</w:t>
+      </w:r>
+      <w:proofErr w:type="spellEnd"/>
+      <w:r>
+        <w:rPr>
+          <w:b w:val="0"/>
+          <w:color w:val="auto"/>
+          <w:sz w:val="24"/>
+        </w:rPr>
+        <w:t>” na conexão iniciada</w:t>
+      </w:r>
+    </w:p>
+    <w:p>
+      <w:pPr>
+        <w:pStyle w:val="Sereno"/>
+        <w:numPr>
+          <w:ilvl w:val="0"/>
+          <w:numId w:val="2"/>
+        </w:numPr>
+        <w:rPr>
+          <w:b w:val="0"/>
+          <w:color w:val="auto"/>
+          <w:sz w:val="24"/>
+          <w:szCs w:val="24"/>
+        </w:rPr>
+      </w:pPr>
+      <w:r>
+        <w:rPr>
+          <w:b w:val="0"/>
+          <w:color w:val="auto"/>
+          <w:sz w:val="24"/>
+        </w:rPr>
+        <w:t xml:space="preserve">Rode todos os scripts. Siga a seguinte ordem na hora de compilá-los: </w:t>
+      </w:r>
+      <w:proofErr w:type="spellStart"/>
+      <w:r>
+        <w:rPr>
+          <w:rFonts w:asciiTheme="minorHAnsi" w:hAnsiTheme="minorHAnsi"/>
+          <w:b w:val="0"/>
+          <w:color w:val="auto"/>
+          <w:sz w:val="24"/>
+        </w:rPr>
+        <w:t>GerarTabelas.sql</w:t>
+      </w:r>
+      <w:proofErr w:type="spellEnd"/>
+      <w:r>
+        <w:rPr>
+          <w:rFonts w:asciiTheme="minorHAnsi" w:hAnsiTheme="minorHAnsi"/>
+          <w:b w:val="0"/>
+          <w:color w:val="auto"/>
+          <w:sz w:val="24"/>
+        </w:rPr>
+        <w:t xml:space="preserve">, </w:t>
+      </w:r>
+      <w:proofErr w:type="spellStart"/>
+      <w:r>
+        <w:rPr>
+          <w:rFonts w:asciiTheme="minorHAnsi" w:hAnsiTheme="minorHAnsi"/>
+          <w:b w:val="0"/>
+          <w:color w:val="auto"/>
+          <w:sz w:val="24"/>
+        </w:rPr>
+        <w:t>PopularTabelas.sql</w:t>
+      </w:r>
+      <w:proofErr w:type="spellEnd"/>
+      <w:r>
+        <w:rPr>
+          <w:rFonts w:asciiTheme="minorHAnsi" w:hAnsiTheme="minorHAnsi"/>
+          <w:b w:val="0"/>
+          <w:color w:val="auto"/>
+          <w:sz w:val="24"/>
+        </w:rPr>
+        <w:t xml:space="preserve">, </w:t>
+      </w:r>
+      <w:proofErr w:type="spellStart"/>
+      <w:r>
+        <w:rPr>
+          <w:rFonts w:asciiTheme="minorHAnsi" w:hAnsiTheme="minorHAnsi"/>
+          <w:b w:val="0"/>
+          <w:color w:val="auto"/>
+          <w:sz w:val="24"/>
+        </w:rPr>
+        <w:t>ConsultarTabelas.sql</w:t>
+      </w:r>
+      <w:proofErr w:type="spellEnd"/>
+      <w:r>
+        <w:rPr>
+          <w:rFonts w:asciiTheme="minorHAnsi" w:hAnsiTheme="minorHAnsi"/>
+          <w:b w:val="0"/>
+          <w:color w:val="auto"/>
+          <w:sz w:val="24"/>
+        </w:rPr>
+        <w:t xml:space="preserve">, </w:t>
+      </w:r>
+      <w:proofErr w:type="spellStart"/>
+      <w:r>
+        <w:rPr>
+          <w:rFonts w:asciiTheme="minorHAnsi" w:hAnsiTheme="minorHAnsi"/>
+          <w:b w:val="0"/>
+          <w:color w:val="auto"/>
+          <w:sz w:val="24"/>
+        </w:rPr>
+        <w:t>Views.sql</w:t>
+      </w:r>
+      <w:proofErr w:type="spellEnd"/>
+      <w:r>
+        <w:rPr>
+          <w:rFonts w:asciiTheme="minorHAnsi" w:hAnsiTheme="minorHAnsi"/>
+          <w:b w:val="0"/>
+          <w:color w:val="auto"/>
+          <w:sz w:val="24"/>
+        </w:rPr>
+        <w:t xml:space="preserve">, </w:t>
+      </w:r>
+      <w:proofErr w:type="spellStart"/>
+      <w:r>
+        <w:rPr>
+          <w:b w:val="0"/>
+          <w:color w:val="auto"/>
+          <w:sz w:val="24"/>
+          <w:szCs w:val="24"/>
+        </w:rPr>
+        <w:t>calcularMédia.sql</w:t>
+      </w:r>
+      <w:proofErr w:type="spellEnd"/>
+      <w:r>
+        <w:rPr>
+          <w:b w:val="0"/>
+          <w:color w:val="auto"/>
+          <w:sz w:val="24"/>
+          <w:szCs w:val="24"/>
+        </w:rPr>
+        <w:t xml:space="preserve">, </w:t>
+      </w:r>
+      <w:proofErr w:type="spellStart"/>
+      <w:r>
+        <w:rPr>
+          <w:b w:val="0"/>
+          <w:color w:val="auto"/>
+          <w:sz w:val="24"/>
+          <w:szCs w:val="24"/>
+        </w:rPr>
+        <w:t>calcularMédiaPorAluno.sql</w:t>
+      </w:r>
+      <w:proofErr w:type="spellEnd"/>
+      <w:r>
+        <w:rPr>
+          <w:b w:val="0"/>
+          <w:color w:val="auto"/>
+          <w:sz w:val="24"/>
+          <w:szCs w:val="24"/>
+        </w:rPr>
+        <w:t xml:space="preserve">, </w:t>
+      </w:r>
+      <w:proofErr w:type="spellStart"/>
+      <w:r>
+        <w:rPr>
+          <w:b w:val="0"/>
+          <w:color w:val="auto"/>
+          <w:sz w:val="24"/>
+          <w:szCs w:val="24"/>
+        </w:rPr>
+        <w:t>NovaFunçãoPréRequisito.sql</w:t>
+      </w:r>
+      <w:proofErr w:type="spellEnd"/>
+      <w:r>
+        <w:rPr>
+          <w:b w:val="0"/>
+          <w:color w:val="auto"/>
+          <w:sz w:val="24"/>
+          <w:szCs w:val="24"/>
+        </w:rPr>
+        <w:t xml:space="preserve"> e, por fim, Triggers e </w:t>
+      </w:r>
+      <w:proofErr w:type="spellStart"/>
+      <w:r>
+        <w:rPr>
+          <w:b w:val="0"/>
+          <w:color w:val="auto"/>
+          <w:sz w:val="24"/>
+          <w:szCs w:val="24"/>
+        </w:rPr>
+        <w:t>Procedures.sql</w:t>
+      </w:r>
+      <w:proofErr w:type="spellEnd"/>
+    </w:p>
+    <w:p>
+      <w:pPr>
+        <w:pStyle w:val="Sereno"/>
+        <w:numPr>
+          <w:ilvl w:val="0"/>
+          <w:numId w:val="2"/>
+        </w:numPr>
+        <w:rPr>
+          <w:b w:val="0"/>
+          <w:color w:val="auto"/>
+          <w:sz w:val="24"/>
+          <w:szCs w:val="24"/>
+        </w:rPr>
+      </w:pPr>
+      <w:r>
+        <w:rPr>
+          <w:b w:val="0"/>
+          <w:color w:val="auto"/>
+          <w:sz w:val="24"/>
+          <w:szCs w:val="24"/>
+        </w:rPr>
+        <w:t xml:space="preserve">Após isso, retorne a IDE escolhida e em </w:t>
+      </w:r>
+      <w:proofErr w:type="gramStart"/>
+      <w:r>
+        <w:rPr>
+          <w:b w:val="0"/>
+          <w:color w:val="auto"/>
+          <w:sz w:val="24"/>
+          <w:szCs w:val="24"/>
+        </w:rPr>
+        <w:t>“(</w:t>
+      </w:r>
+      <w:proofErr w:type="gramEnd"/>
+      <w:r>
+        <w:rPr>
+          <w:b w:val="0"/>
+          <w:color w:val="auto"/>
+          <w:sz w:val="24"/>
+          <w:szCs w:val="24"/>
+        </w:rPr>
+        <w:t>nomeProjetoNoComputador)/src/com/ufrpe/ava/aspect/ConexaoMySQL.java” encontre a linha “</w:t>
+      </w:r>
+      <w:r>
+        <w:rPr>
+          <w:rFonts w:cs="Consolas"/>
+          <w:b w:val="0"/>
+          <w:i w:val="0"/>
+          <w:iCs/>
+          <w:color w:val="0000C0"/>
+          <w:sz w:val="24"/>
+          <w:szCs w:val="24"/>
+        </w:rPr>
+        <w:t>connection</w:t>
+      </w:r>
+      <w:r>
+        <w:rPr>
+          <w:rFonts w:cs="Consolas"/>
+          <w:b w:val="0"/>
+          <w:color w:val="000000"/>
+          <w:sz w:val="24"/>
+          <w:szCs w:val="24"/>
+        </w:rPr>
+        <w:t xml:space="preserve"> = </w:t>
+      </w:r>
+      <w:proofErr w:type="spellStart"/>
+      <w:r>
+        <w:rPr>
+          <w:rFonts w:cs="Consolas"/>
+          <w:b w:val="0"/>
+          <w:color w:val="000000"/>
+          <w:sz w:val="24"/>
+          <w:szCs w:val="24"/>
+        </w:rPr>
+        <w:t>DriverManager.</w:t>
+      </w:r>
+      <w:r>
+        <w:rPr>
+          <w:rFonts w:cs="Consolas"/>
+          <w:b w:val="0"/>
+          <w:i w:val="0"/>
+          <w:iCs/>
+          <w:color w:val="000000"/>
+          <w:sz w:val="24"/>
+          <w:szCs w:val="24"/>
+        </w:rPr>
+        <w:t>getConnection</w:t>
+      </w:r>
+      <w:proofErr w:type="spellEnd"/>
+      <w:r>
+        <w:rPr>
+          <w:rFonts w:cs="Consolas"/>
+          <w:b w:val="0"/>
+          <w:color w:val="000000"/>
+          <w:sz w:val="24"/>
+          <w:szCs w:val="24"/>
+        </w:rPr>
+        <w:t>(</w:t>
+      </w:r>
+      <w:r>
+        <w:rPr>
+          <w:rFonts w:cs="Consolas"/>
+          <w:b w:val="0"/>
+          <w:color w:val="2A00FF"/>
+          <w:sz w:val="24"/>
+          <w:szCs w:val="24"/>
+        </w:rPr>
+        <w:t>"</w:t>
+      </w:r>
+      <w:proofErr w:type="spellStart"/>
+      <w:r>
+        <w:rPr>
+          <w:rFonts w:cs="Consolas"/>
+          <w:b w:val="0"/>
+          <w:color w:val="2A00FF"/>
+          <w:sz w:val="24"/>
+          <w:szCs w:val="24"/>
+        </w:rPr>
+        <w:t>jdbc:mysql</w:t>
+      </w:r>
+      <w:proofErr w:type="spellEnd"/>
+      <w:r>
+        <w:rPr>
+          <w:rFonts w:cs="Consolas"/>
+          <w:b w:val="0"/>
+          <w:color w:val="2A00FF"/>
+          <w:sz w:val="24"/>
+          <w:szCs w:val="24"/>
+        </w:rPr>
+        <w:t>://localhost:3306/</w:t>
+      </w:r>
+      <w:proofErr w:type="spellStart"/>
+      <w:r>
+        <w:rPr>
+          <w:rFonts w:cs="Consolas"/>
+          <w:b w:val="0"/>
+          <w:color w:val="2A00FF"/>
+          <w:sz w:val="24"/>
+          <w:szCs w:val="24"/>
+        </w:rPr>
+        <w:t>ava</w:t>
+      </w:r>
+      <w:proofErr w:type="spellEnd"/>
+      <w:r>
+        <w:rPr>
+          <w:rFonts w:cs="Consolas"/>
+          <w:b w:val="0"/>
+          <w:color w:val="2A00FF"/>
+          <w:sz w:val="24"/>
+          <w:szCs w:val="24"/>
+        </w:rPr>
+        <w:t>"</w:t>
+      </w:r>
+      <w:r>
+        <w:rPr>
+          <w:rFonts w:cs="Consolas"/>
+          <w:b w:val="0"/>
+          <w:color w:val="000000"/>
+          <w:sz w:val="24"/>
+          <w:szCs w:val="24"/>
+        </w:rPr>
+        <w:t xml:space="preserve">, </w:t>
+      </w:r>
+      <w:r>
+        <w:rPr>
+          <w:rFonts w:cs="Consolas"/>
+          <w:b w:val="0"/>
+          <w:color w:val="2A00FF"/>
+          <w:sz w:val="24"/>
+          <w:szCs w:val="24"/>
+        </w:rPr>
+        <w:t>"root"</w:t>
+      </w:r>
+      <w:r>
+        <w:rPr>
+          <w:rFonts w:cs="Consolas"/>
+          <w:b w:val="0"/>
+          <w:color w:val="000000"/>
+          <w:sz w:val="24"/>
+          <w:szCs w:val="24"/>
+        </w:rPr>
+        <w:t xml:space="preserve">, </w:t>
+      </w:r>
+      <w:r>
+        <w:rPr>
+          <w:rFonts w:cs="Consolas"/>
+          <w:b w:val="0"/>
+          <w:color w:val="2A00FF"/>
+          <w:sz w:val="24"/>
+          <w:szCs w:val="24"/>
+        </w:rPr>
+        <w:t>""</w:t>
+      </w:r>
+      <w:r>
+        <w:rPr>
+          <w:rFonts w:cs="Consolas"/>
+          <w:b w:val="0"/>
+          <w:color w:val="000000"/>
+          <w:sz w:val="24"/>
+          <w:szCs w:val="24"/>
+        </w:rPr>
+        <w:t>);” e onde há root substitua pelo nome do usuário posto na conexão e “</w:t>
+      </w:r>
+      <w:r>
+        <w:rPr>
+          <w:rFonts w:cs="Consolas"/>
+          <w:b w:val="0"/>
+          <w:color w:val="000000"/>
+          <w:sz w:val="24"/>
+          <w:szCs w:val="24"/>
+        </w:rPr>
+        <w:t>” sua senha nessa mesma conexão.</w:t>
+      </w:r>
+    </w:p>
+    <w:p>
+      <w:pPr>
+        <w:spacing w:line="276" w:lineRule="auto"/>
+        <w:jc w:val="both"/>
+        <w:rPr>
+          <w:rFonts w:ascii="Calibri" w:eastAsia="Segoe UI" w:hAnsi="Calibri" w:cs="Segoe UI"/>
+          <w:sz w:val="24"/>
+          <w:szCs w:val="28"/>
+        </w:rPr>
+      </w:pPr>
+    </w:p>
+    <w:p>
+      <w:pPr>
         <w:pStyle w:val="Sereno"/>
       </w:pPr>
       <w:r>
@@ -1744,15 +3041,14 @@
         <w:spacing w:after="240" w:line="300" w:lineRule="auto"/>
         <w:jc w:val="both"/>
         <w:rPr>
-          <w:rFonts w:ascii="Calibri" w:eastAsia="Segoe UI" w:hAnsi="Calibri" w:cs="Segoe UI"/>
-          <w:sz w:val="24"/>
-          <w:szCs w:val="28"/>
-        </w:rPr>
-      </w:pPr>
-      <w:r>
-        <w:rPr>
           <w:rFonts w:ascii="Calibri" w:hAnsi="Calibri" w:cs="Segoe UI"/>
         </w:rPr>
+      </w:pPr>
+      <w:r>
+        <w:rPr>
+          <w:rFonts w:ascii="Calibri" w:hAnsi="Calibri" w:cs="Segoe UI"/>
+        </w:rPr>
+        <w:lastRenderedPageBreak/>
         <w:t xml:space="preserve">Contudo, o projeto AVA conseguiu implementar todos os objetivos na qual foi focado durante seu desenvolvimento. Logo, chegada a data de sua entrega </w:t>
       </w:r>
       <w:r>
@@ -1767,8 +3063,17 @@
         </w:rPr>
         <w:t>estabelecidas no início do projeto.</w:t>
       </w:r>
-      <w:bookmarkStart w:id="2" w:name="_GoBack"/>
-      <w:bookmarkEnd w:id="2"/>
+    </w:p>
+    <w:p>
+      <w:pPr>
+        <w:spacing w:after="240" w:line="300" w:lineRule="auto"/>
+        <w:jc w:val="both"/>
+        <w:rPr>
+          <w:rFonts w:ascii="Calibri" w:eastAsia="Segoe UI" w:hAnsi="Calibri" w:cs="Segoe UI"/>
+          <w:sz w:val="24"/>
+          <w:szCs w:val="28"/>
+        </w:rPr>
+      </w:pPr>
     </w:p>
     <w:sectPr>
       <w:pgSz w:w="11906" w:h="16838"/>
@@ -1783,6 +3088,92 @@
 <file path=word/numbering.xml><?xml version="1.0" encoding="utf-8"?>
 <w:numbering xmlns:wpc="http://schemas.microsoft.com/office/word/2010/wordprocessingCanvas" xmlns:mc="http://schemas.openxmlformats.org/markup-compatibility/2006" xmlns:o="urn:schemas-microsoft-com:office:office" xmlns:r="http://schemas.openxmlformats.org/officeDocument/2006/relationships" xmlns:m="http://schemas.openxmlformats.org/officeDocument/2006/math" xmlns:v="urn:schemas-microsoft-com:vml" xmlns:wp14="http://schemas.microsoft.com/office/word/2010/wordprocessingDrawing" xmlns:wp="http://schemas.openxmlformats.org/drawingml/2006/wordprocessingDrawing" xmlns:w10="urn:schemas-microsoft-com:office:word" xmlns:w="http://schemas.openxmlformats.org/wordprocessingml/2006/main" xmlns:w14="http://schemas.microsoft.com/office/word/2010/wordml" xmlns:w15="http://schemas.microsoft.com/office/word/2012/wordml" xmlns:wpg="http://schemas.microsoft.com/office/word/2010/wordprocessingGroup" xmlns:wpi="http://schemas.microsoft.com/office/word/2010/wordprocessingInk" xmlns:wne="http://schemas.microsoft.com/office/word/2006/wordml" xmlns:wps="http://schemas.microsoft.com/office/word/2010/wordprocessingShape" mc:Ignorable="w14 w15 wp14">
   <w:abstractNum w:abstractNumId="0" w15:restartNumberingAfterBreak="0">
+    <w:nsid w:val="0C2226CB"/>
+    <w:multiLevelType w:val="hybridMultilevel"/>
+    <w:tmpl w:val="06BCD168"/>
+    <w:lvl w:ilvl="0" w:tplc="0416000F">
+      <w:start w:val="1"/>
+      <w:numFmt w:val="decimal"/>
+      <w:lvlText w:val="%1."/>
+      <w:lvlJc w:val="left"/>
+      <w:pPr>
+        <w:ind w:left="720" w:hanging="360"/>
+      </w:pPr>
+    </w:lvl>
+    <w:lvl w:ilvl="1" w:tplc="04160019" w:tentative="1">
+      <w:start w:val="1"/>
+      <w:numFmt w:val="lowerLetter"/>
+      <w:lvlText w:val="%2."/>
+      <w:lvlJc w:val="left"/>
+      <w:pPr>
+        <w:ind w:left="1440" w:hanging="360"/>
+      </w:pPr>
+    </w:lvl>
+    <w:lvl w:ilvl="2" w:tplc="0416001B" w:tentative="1">
+      <w:start w:val="1"/>
+      <w:numFmt w:val="lowerRoman"/>
+      <w:lvlText w:val="%3."/>
+      <w:lvlJc w:val="right"/>
+      <w:pPr>
+        <w:ind w:left="2160" w:hanging="180"/>
+      </w:pPr>
+    </w:lvl>
+    <w:lvl w:ilvl="3" w:tplc="0416000F" w:tentative="1">
+      <w:start w:val="1"/>
+      <w:numFmt w:val="decimal"/>
+      <w:lvlText w:val="%4."/>
+      <w:lvlJc w:val="left"/>
+      <w:pPr>
+        <w:ind w:left="2880" w:hanging="360"/>
+      </w:pPr>
+    </w:lvl>
+    <w:lvl w:ilvl="4" w:tplc="04160019" w:tentative="1">
+      <w:start w:val="1"/>
+      <w:numFmt w:val="lowerLetter"/>
+      <w:lvlText w:val="%5."/>
+      <w:lvlJc w:val="left"/>
+      <w:pPr>
+        <w:ind w:left="3600" w:hanging="360"/>
+      </w:pPr>
+    </w:lvl>
+    <w:lvl w:ilvl="5" w:tplc="0416001B" w:tentative="1">
+      <w:start w:val="1"/>
+      <w:numFmt w:val="lowerRoman"/>
+      <w:lvlText w:val="%6."/>
+      <w:lvlJc w:val="right"/>
+      <w:pPr>
+        <w:ind w:left="4320" w:hanging="180"/>
+      </w:pPr>
+    </w:lvl>
+    <w:lvl w:ilvl="6" w:tplc="0416000F" w:tentative="1">
+      <w:start w:val="1"/>
+      <w:numFmt w:val="decimal"/>
+      <w:lvlText w:val="%7."/>
+      <w:lvlJc w:val="left"/>
+      <w:pPr>
+        <w:ind w:left="5040" w:hanging="360"/>
+      </w:pPr>
+    </w:lvl>
+    <w:lvl w:ilvl="7" w:tplc="04160019" w:tentative="1">
+      <w:start w:val="1"/>
+      <w:numFmt w:val="lowerLetter"/>
+      <w:lvlText w:val="%8."/>
+      <w:lvlJc w:val="left"/>
+      <w:pPr>
+        <w:ind w:left="5760" w:hanging="360"/>
+      </w:pPr>
+    </w:lvl>
+    <w:lvl w:ilvl="8" w:tplc="0416001B" w:tentative="1">
+      <w:start w:val="1"/>
+      <w:numFmt w:val="lowerRoman"/>
+      <w:lvlText w:val="%9."/>
+      <w:lvlJc w:val="right"/>
+      <w:pPr>
+        <w:ind w:left="6480" w:hanging="180"/>
+      </w:pPr>
+    </w:lvl>
+  </w:abstractNum>
+  <w:abstractNum w:abstractNumId="1" w15:restartNumberingAfterBreak="0">
     <w:nsid w:val="0C9A1F81"/>
     <w:multiLevelType w:val="hybridMultilevel"/>
     <w:tmpl w:val="1EECA31E"/>
@@ -1896,6 +3287,9 @@
     </w:lvl>
   </w:abstractNum>
   <w:num w:numId="1">
+    <w:abstractNumId w:val="1"/>
+  </w:num>
+  <w:num w:numId="2">
     <w:abstractNumId w:val="0"/>
   </w:num>
 </w:numbering>
@@ -2455,6 +3849,18 @@
       <w:contextualSpacing/>
     </w:pPr>
   </w:style>
+  <w:style w:type="character" w:styleId="Hyperlink">
+    <w:name w:val="Hyperlink"/>
+    <w:basedOn w:val="Fontepargpadro"/>
+    <w:uiPriority w:val="99"/>
+    <w:semiHidden/>
+    <w:unhideWhenUsed/>
+    <w:rsid w:val="008D4324"/>
+    <w:rPr>
+      <w:color w:val="0000FF"/>
+      <w:u w:val="single"/>
+    </w:rPr>
+  </w:style>
 </w:styles>
 </file>
 

</xml_diff>